<commit_message>
[Update]Date, alignment and number was modified in CRS Production.
</commit_message>
<xml_diff>
--- a/CRS-Documents/Production/CRS/Samuda-CRS-Production-V-0.1.docx
+++ b/CRS-Documents/Production/CRS/Samuda-CRS-Production-V-0.1.docx
@@ -3372,8 +3372,6 @@
           <w:noProof/>
         </w:rPr>
       </w:pPr>
-      <w:bookmarkStart w:id="6" w:name="_GoBack"/>
-      <w:bookmarkEnd w:id="6"/>
     </w:p>
     <w:p>
       <w:pPr>
@@ -3463,8 +3461,8 @@
           <w:b/>
         </w:rPr>
       </w:pPr>
-      <w:bookmarkStart w:id="7" w:name="_Toc472603723"/>
-      <w:bookmarkStart w:id="8" w:name="_Toc477779428"/>
+      <w:bookmarkStart w:id="6" w:name="_Toc472603723"/>
+      <w:bookmarkStart w:id="7" w:name="_Toc477779428"/>
       <w:r>
         <w:rPr>
           <w:b/>
@@ -3472,8 +3470,8 @@
         <w:lastRenderedPageBreak/>
         <w:t>Introduction</w:t>
       </w:r>
+      <w:bookmarkEnd w:id="6"/>
       <w:bookmarkEnd w:id="7"/>
-      <w:bookmarkEnd w:id="8"/>
     </w:p>
     <w:p>
       <w:pPr>
@@ -3487,8 +3485,8 @@
           <w:b/>
         </w:rPr>
       </w:pPr>
-      <w:bookmarkStart w:id="9" w:name="_Toc472603724"/>
-      <w:bookmarkStart w:id="10" w:name="_Toc477779429"/>
+      <w:bookmarkStart w:id="8" w:name="_Toc472603724"/>
+      <w:bookmarkStart w:id="9" w:name="_Toc477779429"/>
       <w:r>
         <w:rPr>
           <w:b/>
@@ -3501,8 +3499,8 @@
         </w:rPr>
         <w:t xml:space="preserve">   Purpose of CRS</w:t>
       </w:r>
+      <w:bookmarkEnd w:id="8"/>
       <w:bookmarkEnd w:id="9"/>
-      <w:bookmarkEnd w:id="10"/>
       <w:r>
         <w:rPr>
           <w:b/>
@@ -3651,9 +3649,9 @@
           <w:b/>
         </w:rPr>
       </w:pPr>
-      <w:bookmarkStart w:id="11" w:name="_Toc472603725"/>
-      <w:bookmarkStart w:id="12" w:name="_Toc473554418"/>
-      <w:bookmarkStart w:id="13" w:name="_Toc477779430"/>
+      <w:bookmarkStart w:id="10" w:name="_Toc472603725"/>
+      <w:bookmarkStart w:id="11" w:name="_Toc473554418"/>
+      <w:bookmarkStart w:id="12" w:name="_Toc477779430"/>
       <w:r>
         <w:rPr>
           <w:b/>
@@ -3666,9 +3664,9 @@
         </w:rPr>
         <w:t>Module Overview</w:t>
       </w:r>
+      <w:bookmarkEnd w:id="10"/>
       <w:bookmarkEnd w:id="11"/>
       <w:bookmarkEnd w:id="12"/>
-      <w:bookmarkEnd w:id="13"/>
     </w:p>
     <w:p>
       <w:pPr>
@@ -4039,14 +4037,14 @@
         </w:rPr>
         <w:t xml:space="preserve">  </w:t>
       </w:r>
-      <w:bookmarkStart w:id="14" w:name="_Toc477779431"/>
+      <w:bookmarkStart w:id="13" w:name="_Toc477779431"/>
       <w:r>
         <w:rPr>
           <w:b/>
         </w:rPr>
         <w:t>Features of Production Module</w:t>
       </w:r>
-      <w:bookmarkEnd w:id="14"/>
+      <w:bookmarkEnd w:id="13"/>
     </w:p>
     <w:p>
       <w:pPr>
@@ -4340,7 +4338,7 @@
           <w:b/>
         </w:rPr>
       </w:pPr>
-      <w:bookmarkStart w:id="15" w:name="_Toc477779432"/>
+      <w:bookmarkStart w:id="14" w:name="_Toc477779432"/>
       <w:r>
         <w:rPr>
           <w:b/>
@@ -4359,7 +4357,7 @@
         </w:rPr>
         <w:t xml:space="preserve"> Description of Production Module</w:t>
       </w:r>
-      <w:bookmarkEnd w:id="15"/>
+      <w:bookmarkEnd w:id="14"/>
     </w:p>
     <w:p/>
     <w:p>
@@ -4373,7 +4371,7 @@
           <w:b/>
         </w:rPr>
       </w:pPr>
-      <w:bookmarkStart w:id="16" w:name="_Toc477779433"/>
+      <w:bookmarkStart w:id="15" w:name="_Toc477779433"/>
       <w:r>
         <w:rPr>
           <w:b/>
@@ -4386,7 +4384,7 @@
         </w:rPr>
         <w:t>Consumption</w:t>
       </w:r>
-      <w:bookmarkEnd w:id="16"/>
+      <w:bookmarkEnd w:id="15"/>
     </w:p>
     <w:p>
       <w:pPr>
@@ -4491,14 +4489,14 @@
           <w:b/>
         </w:rPr>
       </w:pPr>
-      <w:bookmarkStart w:id="17" w:name="_Toc477779434"/>
+      <w:bookmarkStart w:id="16" w:name="_Toc477779434"/>
       <w:r>
         <w:rPr>
           <w:b/>
         </w:rPr>
         <w:t>Finished Goods</w:t>
       </w:r>
-      <w:bookmarkEnd w:id="17"/>
+      <w:bookmarkEnd w:id="16"/>
     </w:p>
     <w:p>
       <w:pPr>
@@ -4642,14 +4640,14 @@
           <w:b/>
         </w:rPr>
       </w:pPr>
-      <w:bookmarkStart w:id="18" w:name="_Toc477779435"/>
+      <w:bookmarkStart w:id="17" w:name="_Toc477779435"/>
       <w:r>
         <w:rPr>
           <w:b/>
         </w:rPr>
         <w:t>4.3 Bill of Material</w:t>
       </w:r>
-      <w:bookmarkEnd w:id="18"/>
+      <w:bookmarkEnd w:id="17"/>
     </w:p>
     <w:p>
       <w:pPr>
@@ -4732,14 +4730,14 @@
           <w:b/>
         </w:rPr>
       </w:pPr>
-      <w:bookmarkStart w:id="19" w:name="_Toc477779436"/>
+      <w:bookmarkStart w:id="18" w:name="_Toc477779436"/>
       <w:r>
         <w:rPr>
           <w:b/>
         </w:rPr>
         <w:t>4.4 Manufacturing Order</w:t>
       </w:r>
-      <w:bookmarkEnd w:id="19"/>
+      <w:bookmarkEnd w:id="18"/>
     </w:p>
     <w:p>
       <w:pPr>
@@ -4844,14 +4842,14 @@
           <w:b/>
         </w:rPr>
       </w:pPr>
-      <w:bookmarkStart w:id="20" w:name="_Toc477779437"/>
+      <w:bookmarkStart w:id="19" w:name="_Toc477779437"/>
       <w:r>
         <w:rPr>
           <w:b/>
         </w:rPr>
         <w:t>4.5 Work In Progress (WIP) Products</w:t>
       </w:r>
-      <w:bookmarkEnd w:id="20"/>
+      <w:bookmarkEnd w:id="19"/>
     </w:p>
     <w:p>
       <w:pPr>
@@ -4968,7 +4966,7 @@
           <w:b/>
         </w:rPr>
       </w:pPr>
-      <w:bookmarkStart w:id="21" w:name="_Toc477779438"/>
+      <w:bookmarkStart w:id="20" w:name="_Toc477779438"/>
       <w:r>
         <w:rPr>
           <w:b/>
@@ -4981,7 +4979,7 @@
         </w:rPr>
         <w:t>-Product</w:t>
       </w:r>
-      <w:bookmarkEnd w:id="21"/>
+      <w:bookmarkEnd w:id="20"/>
     </w:p>
     <w:p>
       <w:pPr>
@@ -5221,7 +5219,7 @@
           <w:b/>
         </w:rPr>
       </w:pPr>
-      <w:bookmarkStart w:id="22" w:name="_Toc477779439"/>
+      <w:bookmarkStart w:id="21" w:name="_Toc477779439"/>
       <w:r>
         <w:rPr>
           <w:b/>
@@ -5235,7 +5233,7 @@
         </w:rPr>
         <w:t>Appendix</w:t>
       </w:r>
-      <w:bookmarkEnd w:id="22"/>
+      <w:bookmarkEnd w:id="21"/>
     </w:p>
     <w:p>
       <w:r>
@@ -5348,9 +5346,9 @@
       </w:r>
     </w:p>
     <w:p/>
-    <w:p/>
-    <w:p>
-      <w:r>
+    <w:p>
+      <w:r>
+        <w:lastRenderedPageBreak/>
         <w:t>2.</w:t>
       </w:r>
       <w:r>
@@ -5442,12 +5440,15 @@
           <w:szCs w:val="24"/>
         </w:rPr>
       </w:pPr>
-      <w:r>
-        <w:rPr>
-          <w:rFonts w:ascii="Times New Roman" w:hAnsi="Times New Roman" w:cs="Times New Roman"/>
-          <w:sz w:val="24"/>
-          <w:szCs w:val="24"/>
-        </w:rPr>
+      <w:bookmarkStart w:id="22" w:name="_GoBack"/>
+      <w:bookmarkEnd w:id="22"/>
+      <w:r>
+        <w:rPr>
+          <w:rFonts w:ascii="Times New Roman" w:hAnsi="Times New Roman" w:cs="Times New Roman"/>
+          <w:sz w:val="24"/>
+          <w:szCs w:val="24"/>
+        </w:rPr>
+        <w:lastRenderedPageBreak/>
         <w:t>3</w:t>
       </w:r>
       <w:r>

</xml_diff>